<commit_message>
Include local build of word document for preview purposes.
</commit_message>
<xml_diff>
--- a/intranet/accessing-moj-it-systems-from-overseas.docx
+++ b/intranet/accessing-moj-it-systems-from-overseas.docx
@@ -139,24 +139,7 @@
         </w:numPr>
       </w:pPr>
       <w:r>
-        <w:t xml:space="preserve">Proceed directly to</w:t>
-      </w:r>
-      <w:r>
-        <w:t xml:space="preserve"> </w:t>
-      </w:r>
-      <w:hyperlink w:anchor="part-two">
-        <w:r>
-          <w:rPr>
-            <w:rStyle w:val="Hyperlink"/>
-          </w:rPr>
-          <w:t xml:space="preserve">Part Two</w:t>
-        </w:r>
-      </w:hyperlink>
-      <w:r>
-        <w:t xml:space="preserve"> </w:t>
-      </w:r>
-      <w:r>
-        <w:t xml:space="preserve">of this process if you are travelling to or passing through one of the following countries:</w:t>
+        <w:t xml:space="preserve">Proceed directly to Part Two of this process below if you are travelling to or passing through one of the following countries:</w:t>
       </w:r>
     </w:p>
     <w:p>
@@ -179,24 +162,7 @@
         </w:numPr>
       </w:pPr>
       <w:r>
-        <w:t xml:space="preserve">Proceed directly to</w:t>
-      </w:r>
-      <w:r>
-        <w:t xml:space="preserve"> </w:t>
-      </w:r>
-      <w:hyperlink w:anchor="part-two">
-        <w:r>
-          <w:rPr>
-            <w:rStyle w:val="Hyperlink"/>
-          </w:rPr>
-          <w:t xml:space="preserve">Part Two</w:t>
-        </w:r>
-      </w:hyperlink>
-      <w:r>
-        <w:t xml:space="preserve"> </w:t>
-      </w:r>
-      <w:r>
-        <w:t xml:space="preserve">of this process if you are national security cleared to SC or DV levels.</w:t>
+        <w:t xml:space="preserve">Proceed directly to Part Two of this process below if you are national security cleared to SC or DV levels.</w:t>
       </w:r>
     </w:p>
     <w:p>
@@ -207,24 +173,7 @@
         </w:numPr>
       </w:pPr>
       <w:r>
-        <w:t xml:space="preserve">If you are subject to STRAP briefing and intend to travel to or through countries not in Western Europe, North America, Australia, or New Zealand, proceed directly to</w:t>
-      </w:r>
-      <w:r>
-        <w:t xml:space="preserve"> </w:t>
-      </w:r>
-      <w:hyperlink w:anchor="part-two">
-        <w:r>
-          <w:rPr>
-            <w:rStyle w:val="Hyperlink"/>
-          </w:rPr>
-          <w:t xml:space="preserve">Part Two</w:t>
-        </w:r>
-      </w:hyperlink>
-      <w:r>
-        <w:t xml:space="preserve"> </w:t>
-      </w:r>
-      <w:r>
-        <w:t xml:space="preserve">of this process, and notify the STRAP team at</w:t>
+        <w:t xml:space="preserve">If you are subject to STRAP briefing and intend to travel to or through countries not in Western Europe, North America, Australia, or New Zealand, proceed directly to Part Two of this process below, and notify the STRAP team at</w:t>
       </w:r>
       <w:r>
         <w:t xml:space="preserve"> </w:t>
@@ -271,21 +220,7 @@
         </w:numPr>
       </w:pPr>
       <w:r>
-        <w:t xml:space="preserve">Check if you need to do anything to prepare for</w:t>
-      </w:r>
-      <w:r>
-        <w:t xml:space="preserve"> </w:t>
-      </w:r>
-      <w:hyperlink w:anchor="international-roaming">
-        <w:r>
-          <w:rPr>
-            <w:rStyle w:val="Hyperlink"/>
-          </w:rPr>
-          <w:t xml:space="preserve">International Roaming</w:t>
-        </w:r>
-      </w:hyperlink>
-      <w:r>
-        <w:t xml:space="preserve">.</w:t>
+        <w:t xml:space="preserve">Check if you need to do anything to prepare for International Roaming. See the International Roaming section below.</w:t>
       </w:r>
     </w:p>
     <w:bookmarkEnd w:id="22"/>
@@ -439,7 +374,7 @@
         <w:pStyle w:val="Compact"/>
       </w:pPr>
       <w:r>
-        <w:t xml:space="preserve">Proposed method of connecting, for example MoJ VPN, Global Protect VPN (for Macs), WiFi, or Mobile Data (3G/4G/5G).</w:t>
+        <w:t xml:space="preserve">Proposed method of connecting, for example MoJ VPN, Global Protect VPN (for Macs), wifi, or Mobile Data (3G/4G/5G).</w:t>
       </w:r>
     </w:p>
     <w:p>
@@ -641,21 +576,7 @@
         <w:pStyle w:val="Compact"/>
       </w:pPr>
       <w:r>
-        <w:t xml:space="preserve">Check if you need to do anything to prepare for</w:t>
-      </w:r>
-      <w:r>
-        <w:t xml:space="preserve"> </w:t>
-      </w:r>
-      <w:hyperlink w:anchor="international-roaming">
-        <w:r>
-          <w:rPr>
-            <w:rStyle w:val="Hyperlink"/>
-          </w:rPr>
-          <w:t xml:space="preserve">International Roaming</w:t>
-        </w:r>
-      </w:hyperlink>
-      <w:r>
-        <w:t xml:space="preserve">.</w:t>
+        <w:t xml:space="preserve">Check if you need to do anything to prepare for International Roaming. See the International Roaming section below.</w:t>
       </w:r>
     </w:p>
     <w:p>
@@ -823,24 +744,7 @@
         <w:pStyle w:val="FirstParagraph"/>
       </w:pPr>
       <w:r>
-        <w:t xml:space="preserve">Contact the</w:t>
-      </w:r>
-      <w:r>
-        <w:t xml:space="preserve"> </w:t>
-      </w:r>
-      <w:hyperlink w:anchor="contacts">
-        <w:r>
-          <w:rPr>
-            <w:rStyle w:val="Hyperlink"/>
-          </w:rPr>
-          <w:t xml:space="preserve">Technology Service Desk</w:t>
-        </w:r>
-      </w:hyperlink>
-      <w:r>
-        <w:t xml:space="preserve"> </w:t>
-      </w:r>
-      <w:r>
-        <w:t xml:space="preserve">immediately. Tell them if the MoJ equipment is lost, stolen or was potentially compromised. This includes any time the equipment is deliberately removed out of your sight, such as by a customs official.</w:t>
+        <w:t xml:space="preserve">Contact the Technology Service Desk (see Contacts section below) immediately. Tell them if the MoJ equipment is lost, stolen or was potentially compromised. This includes any time the equipment is deliberately removed out of your sight, such as by a customs official.</w:t>
       </w:r>
     </w:p>
     <w:p>
@@ -848,24 +752,7 @@
         <w:pStyle w:val="BodyText"/>
       </w:pPr>
       <w:r>
-        <w:t xml:space="preserve">If any security-related incident occurs overseas, regardless of whether it involves MoJ equipment, you should contact the</w:t>
-      </w:r>
-      <w:r>
-        <w:t xml:space="preserve"> </w:t>
-      </w:r>
-      <w:hyperlink w:anchor="contacts">
-        <w:r>
-          <w:rPr>
-            <w:rStyle w:val="Hyperlink"/>
-          </w:rPr>
-          <w:t xml:space="preserve">Operational Security Team</w:t>
-        </w:r>
-      </w:hyperlink>
-      <w:r>
-        <w:t xml:space="preserve"> </w:t>
-      </w:r>
-      <w:r>
-        <w:t xml:space="preserve">as soon as possible. See the guidance on</w:t>
+        <w:t xml:space="preserve">If any security-related incident occurs overseas, regardless of whether it involves MoJ equipment, you should contact the Operational Security Team as soon as possible. See the Contacts section below, and the guidance on</w:t>
       </w:r>
       <w:r>
         <w:t xml:space="preserve"> </w:t>
@@ -882,21 +769,7 @@
         <w:t xml:space="preserve"> </w:t>
       </w:r>
       <w:r>
-        <w:t xml:space="preserve">on the MoJ Intranet. This includes information on reporting an incident outside of UK working hours. For convenience, the out-of-hours telephone number for reporting incidents is repeated</w:t>
-      </w:r>
-      <w:r>
-        <w:t xml:space="preserve"> </w:t>
-      </w:r>
-      <w:hyperlink w:anchor="information-incident-reporting-line">
-        <w:r>
-          <w:rPr>
-            <w:rStyle w:val="Hyperlink"/>
-          </w:rPr>
-          <w:t xml:space="preserve">below</w:t>
-        </w:r>
-      </w:hyperlink>
-      <w:r>
-        <w:t xml:space="preserve">.</w:t>
+        <w:t xml:space="preserve">on the MoJ Intranet. This includes information on reporting an incident outside of UK working hours. For convenience, the out-of-hours telephone number for reporting incidents is repeated in the Contacts section below.</w:t>
       </w:r>
     </w:p>
     <w:p>
@@ -964,7 +837,7 @@
           <w:rPr>
             <w:rStyle w:val="Hyperlink"/>
           </w:rPr>
-          <w:t xml:space="preserve">Staff security and responsibilities – during employment</w:t>
+          <w:t xml:space="preserve">Staff security and responsibilities during employment</w:t>
         </w:r>
       </w:hyperlink>
     </w:p>
@@ -991,7 +864,7 @@
           <w:rPr>
             <w:rStyle w:val="Hyperlink"/>
           </w:rPr>
-          <w:t xml:space="preserve">Foreign &amp; Commonwealth Office – travel &amp; living abroad</w:t>
+          <w:t xml:space="preserve">Foreign and Commonwealth Office: travel and living abroad</w:t>
         </w:r>
       </w:hyperlink>
     </w:p>

</xml_diff>